<commit_message>
Updated CV info (databricks)
</commit_message>
<xml_diff>
--- a/CV-Abdul_Hanan_Khan.docx
+++ b/CV-Abdul_Hanan_Khan.docx
@@ -561,7 +561,37 @@
           <w:rFonts w:ascii="Garamond" w:hAnsi="Garamond"/>
           <w:bCs/>
         </w:rPr>
-        <w:t xml:space="preserve"> Large Language Model, for in-depth customer comment analysis, including topic identification and classification, as well as sentiment analysis, to derive actionable business insights.</w:t>
+        <w:t xml:space="preserve"> Large Language Model,</w:t>
+      </w:r>
+      <w:r>
+        <w:rPr>
+          <w:rFonts w:ascii="Garamond" w:hAnsi="Garamond"/>
+          <w:bCs/>
+        </w:rPr>
+        <w:t xml:space="preserve"> deployed on Azure </w:t>
+      </w:r>
+      <w:proofErr w:type="spellStart"/>
+      <w:r>
+        <w:rPr>
+          <w:rFonts w:ascii="Garamond" w:hAnsi="Garamond"/>
+          <w:bCs/>
+        </w:rPr>
+        <w:t>Databricks</w:t>
+      </w:r>
+      <w:proofErr w:type="spellEnd"/>
+      <w:r>
+        <w:rPr>
+          <w:rFonts w:ascii="Garamond" w:hAnsi="Garamond"/>
+          <w:bCs/>
+        </w:rPr>
+        <w:t>,</w:t>
+      </w:r>
+      <w:r>
+        <w:rPr>
+          <w:rFonts w:ascii="Garamond" w:hAnsi="Garamond"/>
+          <w:bCs/>
+        </w:rPr>
+        <w:t xml:space="preserve"> for in-depth customer comment analysis, including topic identification and classification, as well as sentiment analysis, to derive actionable business insights.</w:t>
       </w:r>
     </w:p>
     <w:p>
@@ -582,42 +612,7 @@
           <w:rFonts w:ascii="Garamond" w:hAnsi="Garamond"/>
           <w:bCs/>
         </w:rPr>
-        <w:t xml:space="preserve">Utilizing </w:t>
-      </w:r>
-      <w:r>
-        <w:rPr>
-          <w:rFonts w:ascii="Garamond" w:hAnsi="Garamond"/>
-          <w:bCs/>
-        </w:rPr>
-        <w:t xml:space="preserve">AWS Glue to develop crawlers for </w:t>
-      </w:r>
-      <w:r>
-        <w:rPr>
-          <w:rFonts w:ascii="Garamond" w:hAnsi="Garamond"/>
-          <w:bCs/>
-        </w:rPr>
-        <w:t>scheduling automated</w:t>
-      </w:r>
-      <w:r>
-        <w:rPr>
-          <w:rFonts w:ascii="Garamond" w:hAnsi="Garamond"/>
-          <w:bCs/>
-        </w:rPr>
-        <w:t xml:space="preserve"> table generation, seamlessly integrating </w:t>
-      </w:r>
-      <w:r>
-        <w:rPr>
-          <w:rFonts w:ascii="Garamond" w:hAnsi="Garamond"/>
-          <w:bCs/>
-        </w:rPr>
-        <w:t>BERT</w:t>
-      </w:r>
-      <w:r>
-        <w:rPr>
-          <w:rFonts w:ascii="Garamond" w:hAnsi="Garamond"/>
-          <w:bCs/>
-        </w:rPr>
-        <w:t>'s output into scalable data storage solutions for downstream analysis and visualization.</w:t>
+        <w:t>Enhancing model development and performance tracking through the use of Azure MLflow, which is utilized to meticulously monitor BERT model metrics and improvements over time</w:t>
       </w:r>
     </w:p>
     <w:p>
@@ -638,326 +633,42 @@
           <w:rFonts w:ascii="Garamond" w:hAnsi="Garamond"/>
           <w:bCs/>
         </w:rPr>
-        <w:t>Collaborating</w:t>
-      </w:r>
-      <w:r>
-        <w:rPr>
-          <w:rFonts w:ascii="Garamond" w:hAnsi="Garamond"/>
-          <w:bCs/>
-        </w:rPr>
-        <w:t xml:space="preserve"> with the dashboard team, providing processed data for visualization in Tableau dashboards, facilitating actionable business insights through interactive reporting.</w:t>
-      </w:r>
-    </w:p>
-    <w:p>
-      <w:pPr>
-        <w:pStyle w:val="Default"/>
-        <w:spacing w:line="252" w:lineRule="auto"/>
-        <w:rPr>
-          <w:rFonts w:ascii="Garamond" w:hAnsi="Garamond"/>
-          <w:bCs/>
-        </w:rPr>
-      </w:pPr>
-    </w:p>
-    <w:p>
-      <w:pPr>
-        <w:pStyle w:val="Default"/>
-        <w:spacing w:line="252" w:lineRule="auto"/>
-        <w:rPr>
-          <w:rFonts w:ascii="Garamond" w:hAnsi="Garamond"/>
-          <w:b/>
-          <w:bCs/>
-          <w:color w:val="auto"/>
-        </w:rPr>
-      </w:pPr>
-      <w:r>
-        <w:rPr>
-          <w:rFonts w:ascii="Garamond" w:hAnsi="Garamond"/>
-          <w:b/>
-          <w:bCs/>
-          <w:color w:val="auto"/>
-        </w:rPr>
-        <w:t>GlobalFoundries</w:t>
-      </w:r>
-      <w:r>
-        <w:rPr>
-          <w:rFonts w:ascii="Garamond" w:hAnsi="Garamond"/>
-          <w:b/>
-          <w:bCs/>
-          <w:color w:val="auto"/>
-        </w:rPr>
-        <w:tab/>
-      </w:r>
-      <w:r>
-        <w:rPr>
-          <w:rFonts w:ascii="Garamond" w:hAnsi="Garamond"/>
-          <w:b/>
-          <w:bCs/>
-          <w:color w:val="auto"/>
-        </w:rPr>
-        <w:tab/>
-      </w:r>
-      <w:r>
-        <w:rPr>
-          <w:rFonts w:ascii="Garamond" w:hAnsi="Garamond"/>
-          <w:b/>
-          <w:bCs/>
-          <w:color w:val="auto"/>
-        </w:rPr>
-        <w:tab/>
-      </w:r>
-      <w:r>
-        <w:rPr>
-          <w:rFonts w:ascii="Garamond" w:hAnsi="Garamond"/>
-          <w:b/>
-          <w:bCs/>
-          <w:color w:val="auto"/>
-        </w:rPr>
-        <w:tab/>
-      </w:r>
-      <w:r>
-        <w:rPr>
-          <w:rFonts w:ascii="Garamond" w:hAnsi="Garamond"/>
-          <w:b/>
-          <w:bCs/>
-          <w:color w:val="auto"/>
-        </w:rPr>
-        <w:tab/>
-      </w:r>
-      <w:r>
-        <w:rPr>
-          <w:rFonts w:ascii="Garamond" w:hAnsi="Garamond"/>
-          <w:b/>
-          <w:bCs/>
-          <w:color w:val="auto"/>
-        </w:rPr>
-        <w:tab/>
-      </w:r>
-      <w:r>
-        <w:rPr>
-          <w:rFonts w:ascii="Garamond" w:hAnsi="Garamond"/>
-          <w:b/>
-          <w:bCs/>
-          <w:color w:val="auto"/>
-        </w:rPr>
-        <w:tab/>
-      </w:r>
-      <w:r>
-        <w:rPr>
-          <w:rFonts w:ascii="Garamond" w:hAnsi="Garamond"/>
-          <w:b/>
-          <w:bCs/>
-          <w:color w:val="auto"/>
-        </w:rPr>
-        <w:tab/>
-      </w:r>
-      <w:r>
-        <w:rPr>
-          <w:rFonts w:ascii="Garamond" w:hAnsi="Garamond"/>
-          <w:b/>
-          <w:bCs/>
-          <w:color w:val="auto"/>
-        </w:rPr>
-        <w:tab/>
-        <w:t xml:space="preserve">   </w:t>
-      </w:r>
-      <w:r>
-        <w:rPr>
-          <w:rFonts w:ascii="Garamond" w:hAnsi="Garamond"/>
-          <w:b/>
-          <w:bCs/>
-          <w:color w:val="auto"/>
-        </w:rPr>
-        <w:t xml:space="preserve">       </w:t>
-      </w:r>
-      <w:r>
-        <w:rPr>
-          <w:rFonts w:ascii="Garamond" w:hAnsi="Garamond"/>
-          <w:b/>
-          <w:bCs/>
-          <w:color w:val="auto"/>
-        </w:rPr>
-        <w:t xml:space="preserve">  May</w:t>
-      </w:r>
-      <w:r>
-        <w:rPr>
-          <w:rFonts w:ascii="Garamond" w:hAnsi="Garamond"/>
-          <w:b/>
-          <w:bCs/>
-          <w:color w:val="auto"/>
-        </w:rPr>
-        <w:t xml:space="preserve"> 2022</w:t>
-      </w:r>
-      <w:r>
-        <w:rPr>
-          <w:rFonts w:ascii="Garamond" w:hAnsi="Garamond"/>
-          <w:b/>
-          <w:bCs/>
-          <w:color w:val="auto"/>
-        </w:rPr>
-        <w:t xml:space="preserve"> – </w:t>
-      </w:r>
-      <w:r>
-        <w:rPr>
-          <w:rFonts w:ascii="Garamond" w:hAnsi="Garamond"/>
-          <w:b/>
-          <w:bCs/>
-          <w:color w:val="auto"/>
-        </w:rPr>
-        <w:t>May</w:t>
-      </w:r>
-      <w:r>
-        <w:rPr>
-          <w:rFonts w:ascii="Garamond" w:hAnsi="Garamond"/>
-          <w:b/>
-          <w:bCs/>
-          <w:color w:val="auto"/>
-        </w:rPr>
-        <w:t xml:space="preserve"> 2023</w:t>
-      </w:r>
-    </w:p>
-    <w:p>
-      <w:pPr>
-        <w:pStyle w:val="Default"/>
-        <w:spacing w:line="252" w:lineRule="auto"/>
-        <w:rPr>
-          <w:rFonts w:ascii="Garamond" w:hAnsi="Garamond"/>
-          <w:bCs/>
-          <w:i/>
-        </w:rPr>
-      </w:pPr>
-      <w:r>
-        <w:rPr>
-          <w:rFonts w:ascii="Garamond" w:hAnsi="Garamond"/>
-          <w:bCs/>
-          <w:color w:val="auto"/>
-          <w:u w:val="single"/>
-        </w:rPr>
-        <w:t>Data Scientist</w:t>
-      </w:r>
-      <w:r>
-        <w:rPr>
-          <w:rFonts w:ascii="Garamond" w:hAnsi="Garamond"/>
-          <w:bCs/>
-          <w:color w:val="auto"/>
-          <w:u w:val="single"/>
-        </w:rPr>
-        <w:t xml:space="preserve"> Intern</w:t>
-      </w:r>
-      <w:r>
-        <w:rPr>
-          <w:rFonts w:ascii="Garamond" w:hAnsi="Garamond"/>
-          <w:bCs/>
-          <w:color w:val="auto"/>
-          <w:u w:val="single"/>
-        </w:rPr>
-        <w:t xml:space="preserve"> - TCAD</w:t>
-      </w:r>
-      <w:r>
-        <w:rPr>
-          <w:rFonts w:ascii="Garamond" w:hAnsi="Garamond"/>
-          <w:bCs/>
-          <w:i/>
-        </w:rPr>
-        <w:tab/>
-      </w:r>
-      <w:r>
-        <w:rPr>
-          <w:rFonts w:ascii="Garamond" w:hAnsi="Garamond"/>
-          <w:bCs/>
-          <w:i/>
-        </w:rPr>
-        <w:tab/>
-      </w:r>
-      <w:r>
-        <w:rPr>
-          <w:rFonts w:ascii="Garamond" w:hAnsi="Garamond"/>
-          <w:bCs/>
-          <w:i/>
-          <w:color w:val="auto"/>
-        </w:rPr>
-        <w:tab/>
-      </w:r>
-      <w:r>
-        <w:rPr>
-          <w:rFonts w:ascii="Garamond" w:hAnsi="Garamond"/>
-          <w:bCs/>
-          <w:i/>
-          <w:color w:val="auto"/>
-        </w:rPr>
-        <w:tab/>
-      </w:r>
-      <w:r>
-        <w:rPr>
-          <w:rFonts w:ascii="Garamond" w:hAnsi="Garamond"/>
-          <w:bCs/>
-          <w:i/>
-          <w:color w:val="auto"/>
-        </w:rPr>
-        <w:tab/>
-      </w:r>
-      <w:r>
-        <w:rPr>
-          <w:rFonts w:ascii="Garamond" w:hAnsi="Garamond"/>
-          <w:bCs/>
-          <w:i/>
-          <w:color w:val="auto"/>
-        </w:rPr>
-        <w:tab/>
-      </w:r>
-      <w:r>
-        <w:rPr>
-          <w:rFonts w:ascii="Garamond" w:hAnsi="Garamond"/>
-          <w:bCs/>
-          <w:i/>
-          <w:color w:val="auto"/>
-        </w:rPr>
-        <w:t xml:space="preserve">          </w:t>
-      </w:r>
-      <w:r>
-        <w:rPr>
-          <w:rFonts w:ascii="Garamond" w:hAnsi="Garamond"/>
-          <w:bCs/>
-          <w:i/>
-          <w:color w:val="auto"/>
-        </w:rPr>
-        <w:tab/>
-      </w:r>
-      <w:r>
-        <w:rPr>
-          <w:rFonts w:ascii="Garamond" w:hAnsi="Garamond"/>
-          <w:bCs/>
-          <w:i/>
-          <w:color w:val="auto"/>
-        </w:rPr>
-        <w:tab/>
-        <w:t xml:space="preserve">          </w:t>
-      </w:r>
-      <w:r>
-        <w:rPr>
-          <w:rFonts w:ascii="Garamond" w:hAnsi="Garamond"/>
-          <w:bCs/>
-          <w:i/>
-          <w:color w:val="auto"/>
-        </w:rPr>
-        <w:tab/>
-      </w:r>
-      <w:r>
-        <w:rPr>
-          <w:rFonts w:ascii="Garamond" w:hAnsi="Garamond"/>
-          <w:bCs/>
-          <w:i/>
-          <w:color w:val="auto"/>
-        </w:rPr>
-        <w:t>Dresden, Germany</w:t>
-      </w:r>
-      <w:r>
-        <w:rPr>
-          <w:rFonts w:ascii="Garamond" w:hAnsi="Garamond"/>
-          <w:bCs/>
-          <w:i/>
-          <w:color w:val="auto"/>
-        </w:rPr>
-        <w:tab/>
+        <w:t xml:space="preserve">Utilizing </w:t>
+      </w:r>
+      <w:r>
+        <w:rPr>
+          <w:rFonts w:ascii="Garamond" w:hAnsi="Garamond"/>
+          <w:bCs/>
+        </w:rPr>
+        <w:t xml:space="preserve">AWS Glue to develop crawlers for </w:t>
+      </w:r>
+      <w:r>
+        <w:rPr>
+          <w:rFonts w:ascii="Garamond" w:hAnsi="Garamond"/>
+          <w:bCs/>
+        </w:rPr>
+        <w:t>scheduling automated</w:t>
+      </w:r>
+      <w:r>
+        <w:rPr>
+          <w:rFonts w:ascii="Garamond" w:hAnsi="Garamond"/>
+          <w:bCs/>
+        </w:rPr>
+        <w:t xml:space="preserve"> table generation, seamlessly integrating </w:t>
+      </w:r>
+      <w:r>
+        <w:rPr>
+          <w:rFonts w:ascii="Garamond" w:hAnsi="Garamond"/>
+          <w:bCs/>
+        </w:rPr>
+        <w:t>BERT</w:t>
+      </w:r>
+      <w:r>
+        <w:rPr>
+          <w:rFonts w:ascii="Garamond" w:hAnsi="Garamond"/>
+          <w:bCs/>
+        </w:rPr>
+        <w:t>'s output into scalable data storage solutions for downstream analysis and visualization.</w:t>
       </w:r>
     </w:p>
     <w:p>
@@ -978,7 +689,326 @@
           <w:rFonts w:ascii="Garamond" w:hAnsi="Garamond"/>
           <w:bCs/>
         </w:rPr>
-        <w:t>Conducted ETL processes on raw transistor data from FEM simulations, ensuring high-quality, structured datasets for analysis and model training.</w:t>
+        <w:t>Collaborating</w:t>
+      </w:r>
+      <w:r>
+        <w:rPr>
+          <w:rFonts w:ascii="Garamond" w:hAnsi="Garamond"/>
+          <w:bCs/>
+        </w:rPr>
+        <w:t xml:space="preserve"> with the dashboard team, providing processed data for visualization in Tableau dashboards, facilitating actionable business insights through interactive reporting.</w:t>
+      </w:r>
+    </w:p>
+    <w:p>
+      <w:pPr>
+        <w:pStyle w:val="Default"/>
+        <w:spacing w:line="252" w:lineRule="auto"/>
+        <w:rPr>
+          <w:rFonts w:ascii="Garamond" w:hAnsi="Garamond"/>
+          <w:bCs/>
+        </w:rPr>
+      </w:pPr>
+    </w:p>
+    <w:p>
+      <w:pPr>
+        <w:pStyle w:val="Default"/>
+        <w:spacing w:line="252" w:lineRule="auto"/>
+        <w:rPr>
+          <w:rFonts w:ascii="Garamond" w:hAnsi="Garamond"/>
+          <w:b/>
+          <w:bCs/>
+          <w:color w:val="auto"/>
+        </w:rPr>
+      </w:pPr>
+      <w:r>
+        <w:rPr>
+          <w:rFonts w:ascii="Garamond" w:hAnsi="Garamond"/>
+          <w:b/>
+          <w:bCs/>
+          <w:color w:val="auto"/>
+        </w:rPr>
+        <w:t>GlobalFoundries</w:t>
+      </w:r>
+      <w:r>
+        <w:rPr>
+          <w:rFonts w:ascii="Garamond" w:hAnsi="Garamond"/>
+          <w:b/>
+          <w:bCs/>
+          <w:color w:val="auto"/>
+        </w:rPr>
+        <w:tab/>
+      </w:r>
+      <w:r>
+        <w:rPr>
+          <w:rFonts w:ascii="Garamond" w:hAnsi="Garamond"/>
+          <w:b/>
+          <w:bCs/>
+          <w:color w:val="auto"/>
+        </w:rPr>
+        <w:tab/>
+      </w:r>
+      <w:r>
+        <w:rPr>
+          <w:rFonts w:ascii="Garamond" w:hAnsi="Garamond"/>
+          <w:b/>
+          <w:bCs/>
+          <w:color w:val="auto"/>
+        </w:rPr>
+        <w:tab/>
+      </w:r>
+      <w:r>
+        <w:rPr>
+          <w:rFonts w:ascii="Garamond" w:hAnsi="Garamond"/>
+          <w:b/>
+          <w:bCs/>
+          <w:color w:val="auto"/>
+        </w:rPr>
+        <w:tab/>
+      </w:r>
+      <w:r>
+        <w:rPr>
+          <w:rFonts w:ascii="Garamond" w:hAnsi="Garamond"/>
+          <w:b/>
+          <w:bCs/>
+          <w:color w:val="auto"/>
+        </w:rPr>
+        <w:tab/>
+      </w:r>
+      <w:r>
+        <w:rPr>
+          <w:rFonts w:ascii="Garamond" w:hAnsi="Garamond"/>
+          <w:b/>
+          <w:bCs/>
+          <w:color w:val="auto"/>
+        </w:rPr>
+        <w:tab/>
+      </w:r>
+      <w:r>
+        <w:rPr>
+          <w:rFonts w:ascii="Garamond" w:hAnsi="Garamond"/>
+          <w:b/>
+          <w:bCs/>
+          <w:color w:val="auto"/>
+        </w:rPr>
+        <w:tab/>
+      </w:r>
+      <w:r>
+        <w:rPr>
+          <w:rFonts w:ascii="Garamond" w:hAnsi="Garamond"/>
+          <w:b/>
+          <w:bCs/>
+          <w:color w:val="auto"/>
+        </w:rPr>
+        <w:tab/>
+      </w:r>
+      <w:r>
+        <w:rPr>
+          <w:rFonts w:ascii="Garamond" w:hAnsi="Garamond"/>
+          <w:b/>
+          <w:bCs/>
+          <w:color w:val="auto"/>
+        </w:rPr>
+        <w:tab/>
+        <w:t xml:space="preserve">   </w:t>
+      </w:r>
+      <w:r>
+        <w:rPr>
+          <w:rFonts w:ascii="Garamond" w:hAnsi="Garamond"/>
+          <w:b/>
+          <w:bCs/>
+          <w:color w:val="auto"/>
+        </w:rPr>
+        <w:t xml:space="preserve">       </w:t>
+      </w:r>
+      <w:r>
+        <w:rPr>
+          <w:rFonts w:ascii="Garamond" w:hAnsi="Garamond"/>
+          <w:b/>
+          <w:bCs/>
+          <w:color w:val="auto"/>
+        </w:rPr>
+        <w:t xml:space="preserve">  May</w:t>
+      </w:r>
+      <w:r>
+        <w:rPr>
+          <w:rFonts w:ascii="Garamond" w:hAnsi="Garamond"/>
+          <w:b/>
+          <w:bCs/>
+          <w:color w:val="auto"/>
+        </w:rPr>
+        <w:t xml:space="preserve"> 2022</w:t>
+      </w:r>
+      <w:r>
+        <w:rPr>
+          <w:rFonts w:ascii="Garamond" w:hAnsi="Garamond"/>
+          <w:b/>
+          <w:bCs/>
+          <w:color w:val="auto"/>
+        </w:rPr>
+        <w:t xml:space="preserve"> – </w:t>
+      </w:r>
+      <w:r>
+        <w:rPr>
+          <w:rFonts w:ascii="Garamond" w:hAnsi="Garamond"/>
+          <w:b/>
+          <w:bCs/>
+          <w:color w:val="auto"/>
+        </w:rPr>
+        <w:t>May</w:t>
+      </w:r>
+      <w:r>
+        <w:rPr>
+          <w:rFonts w:ascii="Garamond" w:hAnsi="Garamond"/>
+          <w:b/>
+          <w:bCs/>
+          <w:color w:val="auto"/>
+        </w:rPr>
+        <w:t xml:space="preserve"> 2023</w:t>
+      </w:r>
+    </w:p>
+    <w:p>
+      <w:pPr>
+        <w:pStyle w:val="Default"/>
+        <w:spacing w:line="252" w:lineRule="auto"/>
+        <w:rPr>
+          <w:rFonts w:ascii="Garamond" w:hAnsi="Garamond"/>
+          <w:bCs/>
+          <w:i/>
+        </w:rPr>
+      </w:pPr>
+      <w:r>
+        <w:rPr>
+          <w:rFonts w:ascii="Garamond" w:hAnsi="Garamond"/>
+          <w:bCs/>
+          <w:color w:val="auto"/>
+          <w:u w:val="single"/>
+        </w:rPr>
+        <w:t>Data Scientist</w:t>
+      </w:r>
+      <w:r>
+        <w:rPr>
+          <w:rFonts w:ascii="Garamond" w:hAnsi="Garamond"/>
+          <w:bCs/>
+          <w:color w:val="auto"/>
+          <w:u w:val="single"/>
+        </w:rPr>
+        <w:t xml:space="preserve"> Intern</w:t>
+      </w:r>
+      <w:r>
+        <w:rPr>
+          <w:rFonts w:ascii="Garamond" w:hAnsi="Garamond"/>
+          <w:bCs/>
+          <w:color w:val="auto"/>
+          <w:u w:val="single"/>
+        </w:rPr>
+        <w:t xml:space="preserve"> - TCAD</w:t>
+      </w:r>
+      <w:r>
+        <w:rPr>
+          <w:rFonts w:ascii="Garamond" w:hAnsi="Garamond"/>
+          <w:bCs/>
+          <w:i/>
+        </w:rPr>
+        <w:tab/>
+      </w:r>
+      <w:r>
+        <w:rPr>
+          <w:rFonts w:ascii="Garamond" w:hAnsi="Garamond"/>
+          <w:bCs/>
+          <w:i/>
+        </w:rPr>
+        <w:tab/>
+      </w:r>
+      <w:r>
+        <w:rPr>
+          <w:rFonts w:ascii="Garamond" w:hAnsi="Garamond"/>
+          <w:bCs/>
+          <w:i/>
+          <w:color w:val="auto"/>
+        </w:rPr>
+        <w:tab/>
+      </w:r>
+      <w:r>
+        <w:rPr>
+          <w:rFonts w:ascii="Garamond" w:hAnsi="Garamond"/>
+          <w:bCs/>
+          <w:i/>
+          <w:color w:val="auto"/>
+        </w:rPr>
+        <w:tab/>
+      </w:r>
+      <w:r>
+        <w:rPr>
+          <w:rFonts w:ascii="Garamond" w:hAnsi="Garamond"/>
+          <w:bCs/>
+          <w:i/>
+          <w:color w:val="auto"/>
+        </w:rPr>
+        <w:tab/>
+      </w:r>
+      <w:r>
+        <w:rPr>
+          <w:rFonts w:ascii="Garamond" w:hAnsi="Garamond"/>
+          <w:bCs/>
+          <w:i/>
+          <w:color w:val="auto"/>
+        </w:rPr>
+        <w:tab/>
+      </w:r>
+      <w:r>
+        <w:rPr>
+          <w:rFonts w:ascii="Garamond" w:hAnsi="Garamond"/>
+          <w:bCs/>
+          <w:i/>
+          <w:color w:val="auto"/>
+        </w:rPr>
+        <w:t xml:space="preserve">          </w:t>
+      </w:r>
+      <w:r>
+        <w:rPr>
+          <w:rFonts w:ascii="Garamond" w:hAnsi="Garamond"/>
+          <w:bCs/>
+          <w:i/>
+          <w:color w:val="auto"/>
+        </w:rPr>
+        <w:tab/>
+      </w:r>
+      <w:r>
+        <w:rPr>
+          <w:rFonts w:ascii="Garamond" w:hAnsi="Garamond"/>
+          <w:bCs/>
+          <w:i/>
+          <w:color w:val="auto"/>
+        </w:rPr>
+        <w:tab/>
+        <w:t xml:space="preserve">          </w:t>
+      </w:r>
+      <w:r>
+        <w:rPr>
+          <w:rFonts w:ascii="Garamond" w:hAnsi="Garamond"/>
+          <w:bCs/>
+          <w:i/>
+          <w:color w:val="auto"/>
+        </w:rPr>
+        <w:tab/>
+      </w:r>
+      <w:r>
+        <w:rPr>
+          <w:rFonts w:ascii="Garamond" w:hAnsi="Garamond"/>
+          <w:bCs/>
+          <w:i/>
+          <w:color w:val="auto"/>
+        </w:rPr>
+        <w:t>Dresden, Germany</w:t>
+      </w:r>
+      <w:r>
+        <w:rPr>
+          <w:rFonts w:ascii="Garamond" w:hAnsi="Garamond"/>
+          <w:bCs/>
+          <w:i/>
+          <w:color w:val="auto"/>
+        </w:rPr>
+        <w:tab/>
       </w:r>
     </w:p>
     <w:p>
@@ -999,58 +1029,7 @@
           <w:rFonts w:ascii="Garamond" w:hAnsi="Garamond"/>
           <w:bCs/>
         </w:rPr>
-        <w:t xml:space="preserve">Automated </w:t>
-      </w:r>
-      <w:proofErr w:type="spellStart"/>
-      <w:r>
-        <w:rPr>
-          <w:rFonts w:ascii="Garamond" w:hAnsi="Garamond"/>
-          <w:bCs/>
-        </w:rPr>
-        <w:t>hyperparameter</w:t>
-      </w:r>
-      <w:proofErr w:type="spellEnd"/>
-      <w:r>
-        <w:rPr>
-          <w:rFonts w:ascii="Garamond" w:hAnsi="Garamond"/>
-          <w:bCs/>
-        </w:rPr>
-        <w:t xml:space="preserve"> optimization for </w:t>
-      </w:r>
-      <w:r>
-        <w:rPr>
-          <w:rFonts w:ascii="Garamond" w:hAnsi="Garamond"/>
-          <w:bCs/>
-        </w:rPr>
-        <w:t>deep neural networks using a blend of Bayesian optimizati</w:t>
-      </w:r>
-      <w:r>
-        <w:rPr>
-          <w:rFonts w:ascii="Garamond" w:hAnsi="Garamond"/>
-          <w:bCs/>
-        </w:rPr>
-        <w:t xml:space="preserve">on and random search algorithms, resulting in around </w:t>
-      </w:r>
-      <w:r>
-        <w:rPr>
-          <w:rFonts w:ascii="Garamond" w:hAnsi="Garamond"/>
-          <w:bCs/>
-        </w:rPr>
-        <w:t>2</w:t>
-      </w:r>
-      <w:r>
-        <w:rPr>
-          <w:rFonts w:ascii="Garamond" w:hAnsi="Garamond"/>
-          <w:bCs/>
-        </w:rPr>
-        <w:t>5</w:t>
-      </w:r>
-      <w:r>
-        <w:rPr>
-          <w:rFonts w:ascii="Garamond" w:hAnsi="Garamond"/>
-          <w:bCs/>
-        </w:rPr>
-        <w:t>% performance boost.</w:t>
+        <w:t>Conducted ETL processes on raw transistor data from FEM simulations, ensuring high-quality, structured datasets for analysis and model training.</w:t>
       </w:r>
     </w:p>
     <w:p>
@@ -1071,28 +1050,58 @@
           <w:rFonts w:ascii="Garamond" w:hAnsi="Garamond"/>
           <w:bCs/>
         </w:rPr>
-        <w:t>Implemented transfer learning to leverage device physics from one semiconductor device for training n</w:t>
-      </w:r>
-      <w:r>
-        <w:rPr>
-          <w:rFonts w:ascii="Garamond" w:hAnsi="Garamond"/>
-          <w:bCs/>
-        </w:rPr>
-        <w:t>eural networks on other devices, leading to reduction in training resources by ~</w:t>
-      </w:r>
-      <w:r>
-        <w:rPr>
-          <w:rFonts w:ascii="Garamond" w:hAnsi="Garamond"/>
-          <w:bCs/>
-        </w:rPr>
-        <w:t>30</w:t>
-      </w:r>
-      <w:r>
-        <w:rPr>
-          <w:rFonts w:ascii="Garamond" w:hAnsi="Garamond"/>
-          <w:bCs/>
-        </w:rPr>
-        <w:t>%</w:t>
+        <w:t xml:space="preserve">Automated </w:t>
+      </w:r>
+      <w:proofErr w:type="spellStart"/>
+      <w:r>
+        <w:rPr>
+          <w:rFonts w:ascii="Garamond" w:hAnsi="Garamond"/>
+          <w:bCs/>
+        </w:rPr>
+        <w:t>hyperparameter</w:t>
+      </w:r>
+      <w:proofErr w:type="spellEnd"/>
+      <w:r>
+        <w:rPr>
+          <w:rFonts w:ascii="Garamond" w:hAnsi="Garamond"/>
+          <w:bCs/>
+        </w:rPr>
+        <w:t xml:space="preserve"> optimization for </w:t>
+      </w:r>
+      <w:r>
+        <w:rPr>
+          <w:rFonts w:ascii="Garamond" w:hAnsi="Garamond"/>
+          <w:bCs/>
+        </w:rPr>
+        <w:t>deep neural networks using a blend of Bayesian optimizati</w:t>
+      </w:r>
+      <w:r>
+        <w:rPr>
+          <w:rFonts w:ascii="Garamond" w:hAnsi="Garamond"/>
+          <w:bCs/>
+        </w:rPr>
+        <w:t xml:space="preserve">on and random search algorithms, resulting in around </w:t>
+      </w:r>
+      <w:r>
+        <w:rPr>
+          <w:rFonts w:ascii="Garamond" w:hAnsi="Garamond"/>
+          <w:bCs/>
+        </w:rPr>
+        <w:t>2</w:t>
+      </w:r>
+      <w:r>
+        <w:rPr>
+          <w:rFonts w:ascii="Garamond" w:hAnsi="Garamond"/>
+          <w:bCs/>
+        </w:rPr>
+        <w:t>5</w:t>
+      </w:r>
+      <w:r>
+        <w:rPr>
+          <w:rFonts w:ascii="Garamond" w:hAnsi="Garamond"/>
+          <w:bCs/>
+        </w:rPr>
+        <w:t>% performance boost.</w:t>
       </w:r>
     </w:p>
     <w:p>
@@ -1105,6 +1114,48 @@
         <w:spacing w:line="252" w:lineRule="auto"/>
         <w:rPr>
           <w:rFonts w:ascii="Garamond" w:hAnsi="Garamond"/>
+          <w:bCs/>
+        </w:rPr>
+      </w:pPr>
+      <w:r>
+        <w:rPr>
+          <w:rFonts w:ascii="Garamond" w:hAnsi="Garamond"/>
+          <w:bCs/>
+        </w:rPr>
+        <w:t>Implemented transfer learning to leverage device physics from one semiconductor device for training n</w:t>
+      </w:r>
+      <w:r>
+        <w:rPr>
+          <w:rFonts w:ascii="Garamond" w:hAnsi="Garamond"/>
+          <w:bCs/>
+        </w:rPr>
+        <w:t>eural networks on other devices, leading to reduction in training resources by ~</w:t>
+      </w:r>
+      <w:r>
+        <w:rPr>
+          <w:rFonts w:ascii="Garamond" w:hAnsi="Garamond"/>
+          <w:bCs/>
+        </w:rPr>
+        <w:t>30</w:t>
+      </w:r>
+      <w:r>
+        <w:rPr>
+          <w:rFonts w:ascii="Garamond" w:hAnsi="Garamond"/>
+          <w:bCs/>
+        </w:rPr>
+        <w:t>%</w:t>
+      </w:r>
+    </w:p>
+    <w:p>
+      <w:pPr>
+        <w:pStyle w:val="Default"/>
+        <w:numPr>
+          <w:ilvl w:val="0"/>
+          <w:numId w:val="19"/>
+        </w:numPr>
+        <w:spacing w:line="252" w:lineRule="auto"/>
+        <w:rPr>
+          <w:rFonts w:ascii="Garamond" w:hAnsi="Garamond"/>
           <w:b/>
           <w:bCs/>
           <w:color w:val="auto"/>
@@ -2209,18 +2260,29 @@
         <w:spacing w:line="252" w:lineRule="auto"/>
         <w:rPr>
           <w:rFonts w:ascii="Garamond" w:hAnsi="Garamond"/>
-          <w:b/>
-          <w:bCs/>
-          <w:color w:val="auto"/>
-        </w:rPr>
-      </w:pPr>
-      <w:r>
-        <w:rPr>
-          <w:rFonts w:ascii="Garamond" w:hAnsi="Garamond"/>
-          <w:b/>
-          <w:bCs/>
-          <w:color w:val="auto"/>
-        </w:rPr>
+          <w:color w:val="auto"/>
+        </w:rPr>
+      </w:pPr>
+    </w:p>
+    <w:p>
+      <w:pPr>
+        <w:pStyle w:val="Default"/>
+        <w:spacing w:line="252" w:lineRule="auto"/>
+        <w:rPr>
+          <w:rFonts w:ascii="Garamond" w:hAnsi="Garamond"/>
+          <w:b/>
+          <w:bCs/>
+          <w:color w:val="auto"/>
+        </w:rPr>
+      </w:pPr>
+      <w:r>
+        <w:rPr>
+          <w:rFonts w:ascii="Garamond" w:hAnsi="Garamond"/>
+          <w:b/>
+          <w:bCs/>
+          <w:color w:val="auto"/>
+        </w:rPr>
+        <w:lastRenderedPageBreak/>
         <w:t>FAST NUCES</w:t>
       </w:r>
       <w:r>
@@ -4040,6 +4102,16 @@
         <w:t>OpenCV</w:t>
       </w:r>
       <w:proofErr w:type="spellEnd"/>
+      <w:r>
+        <w:rPr>
+          <w:rFonts w:ascii="Garamond" w:hAnsi="Garamond"/>
+          <w:bCs/>
+          <w:color w:val="auto"/>
+        </w:rPr>
+        <w:t>, NLTK</w:t>
+      </w:r>
+      <w:bookmarkStart w:id="0" w:name="_GoBack"/>
+      <w:bookmarkEnd w:id="0"/>
     </w:p>
     <w:p>
       <w:pPr>
@@ -4089,8 +4161,6 @@
         </w:rPr>
         <w:t xml:space="preserve"> Microsoft Office</w:t>
       </w:r>
-      <w:bookmarkStart w:id="0" w:name="_GoBack"/>
-      <w:bookmarkEnd w:id="0"/>
       <w:r>
         <w:rPr>
           <w:rFonts w:ascii="Garamond" w:hAnsi="Garamond"/>
@@ -7265,7 +7335,7 @@
 </file>
 
 <file path=customXml/itemProps1.xml><?xml version="1.0" encoding="utf-8"?>
-<ds:datastoreItem xmlns:ds="http://schemas.openxmlformats.org/officeDocument/2006/customXml" ds:itemID="{58E7A5C4-2639-49B5-80C5-E49623876447}">
+<ds:datastoreItem xmlns:ds="http://schemas.openxmlformats.org/officeDocument/2006/customXml" ds:itemID="{CBDD653E-4C2E-43DE-B185-64274DF8C90E}">
   <ds:schemaRefs>
     <ds:schemaRef ds:uri="http://schemas.openxmlformats.org/officeDocument/2006/bibliography"/>
   </ds:schemaRefs>

</xml_diff>